<commit_message>
Mise à jour document + Ajout diagramme
Mise à jour document + Ajout diagramme
</commit_message>
<xml_diff>
--- a/rapportTD2Conception.docx
+++ b/rapportTD2Conception.docx
@@ -10,6 +10,7 @@
           <w:docPartUnique/>
         </w:docPartObj>
       </w:sdtPr>
+      <w:sdtEndPr/>
       <w:sdtContent>
         <w:p>
           <w:r>
@@ -197,6 +198,7 @@
                                       <w:calendar w:val="gregorian"/>
                                     </w:date>
                                   </w:sdtPr>
+                                  <w:sdtEndPr/>
                                   <w:sdtContent>
                                     <w:p>
                                       <w:pPr>
@@ -281,6 +283,7 @@
                                     <w:dataBinding w:prefixMappings="xmlns:ns0='http://schemas.openxmlformats.org/package/2006/metadata/core-properties' xmlns:ns1='http://purl.org/dc/elements/1.1/'" w:xpath="/ns0:coreProperties[1]/ns1:creator[1]" w:storeItemID="{6C3C8BC8-F283-45AE-878A-BAB7291924A1}"/>
                                     <w:text/>
                                   </w:sdtPr>
+                                  <w:sdtEndPr/>
                                   <w:sdtContent>
                                     <w:p>
                                       <w:pPr>
@@ -357,6 +360,7 @@
                                     <w:dataBinding w:prefixMappings="xmlns:ns0='http://schemas.openxmlformats.org/officeDocument/2006/extended-properties'" w:xpath="/ns0:Properties[1]/ns0:Company[1]" w:storeItemID="{6668398D-A668-4E3E-A5EB-62B293D839F1}"/>
                                     <w:text/>
                                   </w:sdtPr>
+                                  <w:sdtEndPr/>
                                   <w:sdtContent>
                                     <w:p>
                                       <w:pPr>
@@ -390,6 +394,7 @@
                                       <w:calendar w:val="gregorian"/>
                                     </w:date>
                                   </w:sdtPr>
+                                  <w:sdtEndPr/>
                                   <w:sdtContent>
                                     <w:p>
                                       <w:pPr>
@@ -468,6 +473,7 @@
                                 <w:calendar w:val="gregorian"/>
                               </w:date>
                             </w:sdtPr>
+                            <w:sdtEndPr/>
                             <w:sdtContent>
                               <w:p>
                                 <w:pPr>
@@ -507,6 +513,7 @@
                               <w:dataBinding w:prefixMappings="xmlns:ns0='http://schemas.openxmlformats.org/package/2006/metadata/core-properties' xmlns:ns1='http://purl.org/dc/elements/1.1/'" w:xpath="/ns0:coreProperties[1]/ns1:creator[1]" w:storeItemID="{6C3C8BC8-F283-45AE-878A-BAB7291924A1}"/>
                               <w:text/>
                             </w:sdtPr>
+                            <w:sdtEndPr/>
                             <w:sdtContent>
                               <w:p>
                                 <w:pPr>
@@ -583,6 +590,7 @@
                               <w:dataBinding w:prefixMappings="xmlns:ns0='http://schemas.openxmlformats.org/officeDocument/2006/extended-properties'" w:xpath="/ns0:Properties[1]/ns0:Company[1]" w:storeItemID="{6668398D-A668-4E3E-A5EB-62B293D839F1}"/>
                               <w:text/>
                             </w:sdtPr>
+                            <w:sdtEndPr/>
                             <w:sdtContent>
                               <w:p>
                                 <w:pPr>
@@ -616,6 +624,7 @@
                                 <w:calendar w:val="gregorian"/>
                               </w:date>
                             </w:sdtPr>
+                            <w:sdtEndPr/>
                             <w:sdtContent>
                               <w:p>
                                 <w:pPr>
@@ -726,6 +735,7 @@
                                   <w:dataBinding w:prefixMappings="xmlns:ns0='http://schemas.openxmlformats.org/package/2006/metadata/core-properties' xmlns:ns1='http://purl.org/dc/elements/1.1/'" w:xpath="/ns0:coreProperties[1]/ns1:title[1]" w:storeItemID="{6C3C8BC8-F283-45AE-878A-BAB7291924A1}"/>
                                   <w:text/>
                                 </w:sdtPr>
+                                <w:sdtEndPr/>
                                 <w:sdtContent>
                                   <w:p>
                                     <w:pPr>
@@ -782,6 +792,7 @@
                             <w:dataBinding w:prefixMappings="xmlns:ns0='http://schemas.openxmlformats.org/package/2006/metadata/core-properties' xmlns:ns1='http://purl.org/dc/elements/1.1/'" w:xpath="/ns0:coreProperties[1]/ns1:title[1]" w:storeItemID="{6C3C8BC8-F283-45AE-878A-BAB7291924A1}"/>
                             <w:text/>
                           </w:sdtPr>
+                          <w:sdtEndPr/>
                           <w:sdtContent>
                             <w:p>
                               <w:pPr>
@@ -889,6 +900,13 @@
     </w:sdt>
     <w:sdt>
       <w:sdtPr>
+        <w:rPr>
+          <w:rFonts w:asciiTheme="minorHAnsi" w:eastAsiaTheme="minorHAnsi" w:hAnsiTheme="minorHAnsi" w:cstheme="minorBidi"/>
+          <w:color w:val="auto"/>
+          <w:sz w:val="22"/>
+          <w:szCs w:val="22"/>
+          <w:lang w:eastAsia="en-US"/>
+        </w:rPr>
         <w:id w:val="-762065562"/>
         <w:docPartObj>
           <w:docPartGallery w:val="Table of Contents"/>
@@ -897,13 +915,8 @@
       </w:sdtPr>
       <w:sdtEndPr>
         <w:rPr>
-          <w:rFonts w:asciiTheme="minorHAnsi" w:eastAsiaTheme="minorHAnsi" w:hAnsiTheme="minorHAnsi" w:cstheme="minorBidi"/>
           <w:b/>
           <w:bCs/>
-          <w:color w:val="auto"/>
-          <w:sz w:val="22"/>
-          <w:szCs w:val="22"/>
-          <w:lang w:eastAsia="en-US"/>
         </w:rPr>
       </w:sdtEndPr>
       <w:sdtContent>
@@ -917,7 +930,7 @@
         </w:p>
         <w:p>
           <w:pPr>
-            <w:pStyle w:val="TM2"/>
+            <w:pStyle w:val="TM1"/>
             <w:tabs>
               <w:tab w:val="right" w:leader="dot" w:pos="9062"/>
             </w:tabs>
@@ -936,13 +949,13 @@
           <w:r>
             <w:fldChar w:fldCharType="separate"/>
           </w:r>
-          <w:hyperlink w:anchor="_Toc51575288" w:history="1">
+          <w:hyperlink w:anchor="_Toc51580064" w:history="1">
             <w:r>
               <w:rPr>
                 <w:rStyle w:val="Lienhypertexte"/>
                 <w:noProof/>
               </w:rPr>
-              <w:t>Hypothèses de travail</w:t>
+              <w:t>Introduction</w:t>
             </w:r>
             <w:r>
               <w:rPr>
@@ -963,7 +976,77 @@
                 <w:noProof/>
                 <w:webHidden/>
               </w:rPr>
-              <w:instrText xml:space="preserve"> PAGEREF _Toc51575288 \h </w:instrText>
+              <w:instrText xml:space="preserve"> PAGEREF _Toc51580064 \h </w:instrText>
+            </w:r>
+            <w:r>
+              <w:rPr>
+                <w:noProof/>
+                <w:webHidden/>
+              </w:rPr>
+            </w:r>
+            <w:r>
+              <w:rPr>
+                <w:noProof/>
+                <w:webHidden/>
+              </w:rPr>
+              <w:fldChar w:fldCharType="separate"/>
+            </w:r>
+            <w:r>
+              <w:rPr>
+                <w:noProof/>
+                <w:webHidden/>
+              </w:rPr>
+              <w:t>2</w:t>
+            </w:r>
+            <w:r>
+              <w:rPr>
+                <w:noProof/>
+                <w:webHidden/>
+              </w:rPr>
+              <w:fldChar w:fldCharType="end"/>
+            </w:r>
+          </w:hyperlink>
+        </w:p>
+        <w:p>
+          <w:pPr>
+            <w:pStyle w:val="TM1"/>
+            <w:tabs>
+              <w:tab w:val="right" w:leader="dot" w:pos="9062"/>
+            </w:tabs>
+            <w:rPr>
+              <w:rFonts w:eastAsiaTheme="minorEastAsia"/>
+              <w:noProof/>
+              <w:lang w:eastAsia="fr-FR"/>
+            </w:rPr>
+          </w:pPr>
+          <w:hyperlink w:anchor="_Toc51580065" w:history="1">
+            <w:r>
+              <w:rPr>
+                <w:rStyle w:val="Lienhypertexte"/>
+                <w:noProof/>
+              </w:rPr>
+              <w:t>Développement du raisonnement de travail</w:t>
+            </w:r>
+            <w:r>
+              <w:rPr>
+                <w:noProof/>
+                <w:webHidden/>
+              </w:rPr>
+              <w:tab/>
+            </w:r>
+            <w:r>
+              <w:rPr>
+                <w:noProof/>
+                <w:webHidden/>
+              </w:rPr>
+              <w:fldChar w:fldCharType="begin"/>
+            </w:r>
+            <w:r>
+              <w:rPr>
+                <w:noProof/>
+                <w:webHidden/>
+              </w:rPr>
+              <w:instrText xml:space="preserve"> PAGEREF _Toc51580065 \h </w:instrText>
             </w:r>
             <w:r>
               <w:rPr>
@@ -1006,12 +1089,82 @@
               <w:lang w:eastAsia="fr-FR"/>
             </w:rPr>
           </w:pPr>
-          <w:hyperlink w:anchor="_Toc51575289" w:history="1">
+          <w:hyperlink w:anchor="_Toc51580066" w:history="1">
             <w:r>
               <w:rPr>
                 <w:rStyle w:val="Lienhypertexte"/>
                 <w:noProof/>
               </w:rPr>
+              <w:t>Hypothèses de travail</w:t>
+            </w:r>
+            <w:r>
+              <w:rPr>
+                <w:noProof/>
+                <w:webHidden/>
+              </w:rPr>
+              <w:tab/>
+            </w:r>
+            <w:r>
+              <w:rPr>
+                <w:noProof/>
+                <w:webHidden/>
+              </w:rPr>
+              <w:fldChar w:fldCharType="begin"/>
+            </w:r>
+            <w:r>
+              <w:rPr>
+                <w:noProof/>
+                <w:webHidden/>
+              </w:rPr>
+              <w:instrText xml:space="preserve"> PAGEREF _Toc51580066 \h </w:instrText>
+            </w:r>
+            <w:r>
+              <w:rPr>
+                <w:noProof/>
+                <w:webHidden/>
+              </w:rPr>
+            </w:r>
+            <w:r>
+              <w:rPr>
+                <w:noProof/>
+                <w:webHidden/>
+              </w:rPr>
+              <w:fldChar w:fldCharType="separate"/>
+            </w:r>
+            <w:r>
+              <w:rPr>
+                <w:noProof/>
+                <w:webHidden/>
+              </w:rPr>
+              <w:t>2</w:t>
+            </w:r>
+            <w:r>
+              <w:rPr>
+                <w:noProof/>
+                <w:webHidden/>
+              </w:rPr>
+              <w:fldChar w:fldCharType="end"/>
+            </w:r>
+          </w:hyperlink>
+        </w:p>
+        <w:p>
+          <w:pPr>
+            <w:pStyle w:val="TM2"/>
+            <w:tabs>
+              <w:tab w:val="right" w:leader="dot" w:pos="9062"/>
+            </w:tabs>
+            <w:rPr>
+              <w:rFonts w:eastAsiaTheme="minorEastAsia"/>
+              <w:noProof/>
+              <w:lang w:eastAsia="fr-FR"/>
+            </w:rPr>
+          </w:pPr>
+          <w:hyperlink w:anchor="_Toc51580067" w:history="1">
+            <w:r>
+              <w:rPr>
+                <w:rStyle w:val="Lienhypertexte"/>
+                <w:noProof/>
+              </w:rPr>
               <w:t>Choix de conception</w:t>
             </w:r>
             <w:r>
@@ -1033,7 +1186,7 @@
                 <w:noProof/>
                 <w:webHidden/>
               </w:rPr>
-              <w:instrText xml:space="preserve"> PAGEREF _Toc51575289 \h </w:instrText>
+              <w:instrText xml:space="preserve"> PAGEREF _Toc51580067 \h </w:instrText>
             </w:r>
             <w:r>
               <w:rPr>
@@ -1076,7 +1229,7 @@
               <w:lang w:eastAsia="fr-FR"/>
             </w:rPr>
           </w:pPr>
-          <w:hyperlink w:anchor="_Toc51575290" w:history="1">
+          <w:hyperlink w:anchor="_Toc51580068" w:history="1">
             <w:r>
               <w:rPr>
                 <w:rStyle w:val="Lienhypertexte"/>
@@ -1103,7 +1256,7 @@
                 <w:noProof/>
                 <w:webHidden/>
               </w:rPr>
-              <w:instrText xml:space="preserve"> PAGEREF _Toc51575290 \h </w:instrText>
+              <w:instrText xml:space="preserve"> PAGEREF _Toc51580068 \h </w:instrText>
             </w:r>
             <w:r>
               <w:rPr>
@@ -1146,7 +1299,7 @@
               <w:lang w:eastAsia="fr-FR"/>
             </w:rPr>
           </w:pPr>
-          <w:hyperlink w:anchor="_Toc51575291" w:history="1">
+          <w:hyperlink w:anchor="_Toc51580069" w:history="1">
             <w:r>
               <w:rPr>
                 <w:rStyle w:val="Lienhypertexte"/>
@@ -1173,7 +1326,7 @@
                 <w:noProof/>
                 <w:webHidden/>
               </w:rPr>
-              <w:instrText xml:space="preserve"> PAGEREF _Toc51575291 \h </w:instrText>
+              <w:instrText xml:space="preserve"> PAGEREF _Toc51580069 \h </w:instrText>
             </w:r>
             <w:r>
               <w:rPr>
@@ -1193,7 +1346,7 @@
                 <w:noProof/>
                 <w:webHidden/>
               </w:rPr>
-              <w:t>2</w:t>
+              <w:t>3</w:t>
             </w:r>
             <w:r>
               <w:rPr>
@@ -1216,7 +1369,7 @@
               <w:lang w:eastAsia="fr-FR"/>
             </w:rPr>
           </w:pPr>
-          <w:hyperlink w:anchor="_Toc51575292" w:history="1">
+          <w:hyperlink w:anchor="_Toc51580070" w:history="1">
             <w:r>
               <w:rPr>
                 <w:rStyle w:val="Lienhypertexte"/>
@@ -1243,7 +1396,7 @@
                 <w:noProof/>
                 <w:webHidden/>
               </w:rPr>
-              <w:instrText xml:space="preserve"> PAGEREF _Toc51575292 \h </w:instrText>
+              <w:instrText xml:space="preserve"> PAGEREF _Toc51580070 \h </w:instrText>
             </w:r>
             <w:r>
               <w:rPr>
@@ -1263,7 +1416,7 @@
                 <w:noProof/>
                 <w:webHidden/>
               </w:rPr>
-              <w:t>2</w:t>
+              <w:t>3</w:t>
             </w:r>
             <w:r>
               <w:rPr>
@@ -1286,7 +1439,7 @@
               <w:lang w:eastAsia="fr-FR"/>
             </w:rPr>
           </w:pPr>
-          <w:hyperlink w:anchor="_Toc51575293" w:history="1">
+          <w:hyperlink w:anchor="_Toc51580071" w:history="1">
             <w:r>
               <w:rPr>
                 <w:rStyle w:val="Lienhypertexte"/>
@@ -1313,7 +1466,7 @@
                 <w:noProof/>
                 <w:webHidden/>
               </w:rPr>
-              <w:instrText xml:space="preserve"> PAGEREF _Toc51575293 \h </w:instrText>
+              <w:instrText xml:space="preserve"> PAGEREF _Toc51580071 \h </w:instrText>
             </w:r>
             <w:r>
               <w:rPr>
@@ -1333,7 +1486,7 @@
                 <w:noProof/>
                 <w:webHidden/>
               </w:rPr>
-              <w:t>2</w:t>
+              <w:t>3</w:t>
             </w:r>
             <w:r>
               <w:rPr>
@@ -1356,7 +1509,7 @@
               <w:lang w:eastAsia="fr-FR"/>
             </w:rPr>
           </w:pPr>
-          <w:hyperlink w:anchor="_Toc51575294" w:history="1">
+          <w:hyperlink w:anchor="_Toc51580072" w:history="1">
             <w:r>
               <w:rPr>
                 <w:rStyle w:val="Lienhypertexte"/>
@@ -1383,7 +1536,7 @@
                 <w:noProof/>
                 <w:webHidden/>
               </w:rPr>
-              <w:instrText xml:space="preserve"> PAGEREF _Toc51575294 \h </w:instrText>
+              <w:instrText xml:space="preserve"> PAGEREF _Toc51580072 \h </w:instrText>
             </w:r>
             <w:r>
               <w:rPr>
@@ -1403,7 +1556,7 @@
                 <w:noProof/>
                 <w:webHidden/>
               </w:rPr>
-              <w:t>2</w:t>
+              <w:t>3</w:t>
             </w:r>
             <w:r>
               <w:rPr>
@@ -1445,86 +1598,403 @@
     <w:p/>
     <w:p/>
     <w:p/>
-    <w:p/>
-    <w:p/>
-    <w:p/>
     <w:p>
       <w:pPr>
         <w:pStyle w:val="Titre2"/>
       </w:pPr>
-      <w:bookmarkStart w:id="0" w:name="_Toc51575288"/>
+    </w:p>
+    <w:p/>
+    <w:p/>
+    <w:p>
+      <w:pPr>
+        <w:pStyle w:val="Titre1"/>
+      </w:pPr>
+      <w:bookmarkStart w:id="0" w:name="_Toc51580064"/>
       <w:r>
-        <w:lastRenderedPageBreak/>
-        <w:t>Hypothèses de travail</w:t>
+        <w:t>Introduction</w:t>
       </w:r>
       <w:bookmarkEnd w:id="0"/>
+      <w:r>
+        <w:t xml:space="preserve"> </w:t>
+      </w:r>
+    </w:p>
+    <w:p/>
+    <w:p>
+      <w:r>
+        <w:t xml:space="preserve">Ce document sert de rapport au premier rendu du module de conception. </w:t>
+      </w:r>
+      <w:r>
+        <w:t>Plusieurs parties y seront développées comme les hypothèses de travail développées lors de nos réflexions, ainsi que nos choix de conception. Les différents travaux réalisés tels que les diagrammes de cas d’utilisation, de classe, de séquence y seront présentés.</w:t>
+      </w:r>
+    </w:p>
+    <w:p>
+      <w:pPr>
+        <w:pStyle w:val="Titre1"/>
+      </w:pPr>
+      <w:bookmarkStart w:id="1" w:name="_Toc51580065"/>
+      <w:r>
+        <w:t>Développement du raisonnement de travail</w:t>
+      </w:r>
+      <w:bookmarkEnd w:id="1"/>
+    </w:p>
+    <w:p/>
+    <w:p>
+      <w:r>
+        <w:t xml:space="preserve">Dans cette partie, nous verrons le </w:t>
+      </w:r>
+      <w:r>
+        <w:t>développement de nos réflexions de travail, nous exposerons donc nos différentes hypothèses ainsi que les choix de conception retenus pour nos diagrammes.</w:t>
+      </w:r>
     </w:p>
     <w:p/>
     <w:p>
       <w:pPr>
         <w:pStyle w:val="Titre2"/>
       </w:pPr>
-      <w:bookmarkStart w:id="1" w:name="_Toc51575289"/>
+      <w:bookmarkStart w:id="2" w:name="_Toc51580066"/>
+      <w:r>
+        <w:t>Hypothèses de travail</w:t>
+      </w:r>
+      <w:bookmarkEnd w:id="2"/>
+    </w:p>
+    <w:p/>
+    <w:p/>
+    <w:p>
+      <w:pPr>
+        <w:pStyle w:val="Titre2"/>
+      </w:pPr>
+      <w:bookmarkStart w:id="3" w:name="_Toc51580067"/>
       <w:r>
         <w:t>Choix de conception</w:t>
       </w:r>
-      <w:bookmarkEnd w:id="1"/>
+      <w:bookmarkEnd w:id="3"/>
     </w:p>
+    <w:p/>
     <w:p/>
     <w:p>
       <w:pPr>
         <w:pStyle w:val="Titre1"/>
       </w:pPr>
-      <w:bookmarkStart w:id="2" w:name="_Toc51575290"/>
+      <w:bookmarkStart w:id="4" w:name="_Toc51580068"/>
       <w:r>
         <w:t>Diagrammes</w:t>
       </w:r>
-      <w:bookmarkEnd w:id="2"/>
+      <w:bookmarkEnd w:id="4"/>
     </w:p>
+    <w:p/>
+    <w:p>
+      <w:r>
+        <w:t xml:space="preserve">Cette partie est consacrée à la présentation de nos solutions aux problèmes posés, sous forme de diagrammes. </w:t>
+      </w:r>
+    </w:p>
+    <w:p/>
+    <w:p/>
+    <w:p/>
+    <w:p/>
+    <w:p/>
+    <w:p/>
+    <w:p/>
+    <w:p/>
+    <w:p/>
+    <w:p/>
     <w:p/>
     <w:p>
       <w:pPr>
         <w:pStyle w:val="Titre2"/>
       </w:pPr>
-      <w:bookmarkStart w:id="3" w:name="_Toc51575291"/>
+      <w:bookmarkStart w:id="5" w:name="_Toc51580069"/>
       <w:r>
+        <w:lastRenderedPageBreak/>
         <w:t>Diagramme de cas d’utilisation</w:t>
       </w:r>
-      <w:bookmarkEnd w:id="3"/>
+      <w:bookmarkEnd w:id="5"/>
+    </w:p>
+    <w:p/>
+    <w:p>
+      <w:r>
+        <w:rPr>
+          <w:noProof/>
+        </w:rPr>
+        <w:drawing>
+          <wp:inline distT="0" distB="0" distL="0" distR="0" wp14:anchorId="772A13C0" wp14:editId="5FF653EC">
+            <wp:extent cx="5762625" cy="3867150"/>
+            <wp:effectExtent l="0" t="0" r="9525" b="0"/>
+            <wp:docPr id="4" name="Image 4"/>
+            <wp:cNvGraphicFramePr>
+              <a:graphicFrameLocks xmlns:a="http://schemas.openxmlformats.org/drawingml/2006/main" noChangeAspect="1"/>
+            </wp:cNvGraphicFramePr>
+            <a:graphic xmlns:a="http://schemas.openxmlformats.org/drawingml/2006/main">
+              <a:graphicData uri="http://schemas.openxmlformats.org/drawingml/2006/picture">
+                <pic:pic xmlns:pic="http://schemas.openxmlformats.org/drawingml/2006/picture">
+                  <pic:nvPicPr>
+                    <pic:cNvPr id="0" name="Picture 8"/>
+                    <pic:cNvPicPr>
+                      <a:picLocks noChangeAspect="1" noChangeArrowheads="1"/>
+                    </pic:cNvPicPr>
+                  </pic:nvPicPr>
+                  <pic:blipFill>
+                    <a:blip r:embed="rId8">
+                      <a:extLst>
+                        <a:ext uri="{28A0092B-C50C-407E-A947-70E740481C1C}">
+                          <a14:useLocalDpi xmlns:a14="http://schemas.microsoft.com/office/drawing/2010/main" val="0"/>
+                        </a:ext>
+                      </a:extLst>
+                    </a:blip>
+                    <a:srcRect/>
+                    <a:stretch>
+                      <a:fillRect/>
+                    </a:stretch>
+                  </pic:blipFill>
+                  <pic:spPr bwMode="auto">
+                    <a:xfrm>
+                      <a:off x="0" y="0"/>
+                      <a:ext cx="5762625" cy="3867150"/>
+                    </a:xfrm>
+                    <a:prstGeom prst="rect">
+                      <a:avLst/>
+                    </a:prstGeom>
+                    <a:noFill/>
+                    <a:ln>
+                      <a:noFill/>
+                    </a:ln>
+                  </pic:spPr>
+                </pic:pic>
+              </a:graphicData>
+            </a:graphic>
+          </wp:inline>
+        </w:drawing>
+      </w:r>
     </w:p>
     <w:p/>
     <w:p>
       <w:pPr>
         <w:pStyle w:val="Titre2"/>
       </w:pPr>
-      <w:bookmarkStart w:id="4" w:name="_Toc51575292"/>
+      <w:bookmarkStart w:id="6" w:name="_Toc51580070"/>
       <w:r>
         <w:t>Diagramme de classe</w:t>
       </w:r>
-      <w:bookmarkEnd w:id="4"/>
+      <w:bookmarkEnd w:id="6"/>
     </w:p>
+    <w:p/>
     <w:p/>
     <w:p>
       <w:pPr>
         <w:pStyle w:val="Titre2"/>
       </w:pPr>
-      <w:bookmarkStart w:id="5" w:name="_Toc51575293"/>
+      <w:bookmarkStart w:id="7" w:name="_Toc51580071"/>
       <w:r>
         <w:t>Diagrammes de séquence</w:t>
       </w:r>
-      <w:bookmarkEnd w:id="5"/>
+      <w:bookmarkEnd w:id="7"/>
     </w:p>
+    <w:p/>
     <w:p/>
     <w:p>
       <w:pPr>
         <w:pStyle w:val="Titre1"/>
       </w:pPr>
-      <w:bookmarkStart w:id="6" w:name="_Toc51575294"/>
+      <w:bookmarkStart w:id="8" w:name="_Toc51580072"/>
       <w:r>
         <w:t>Auto-évaluation</w:t>
       </w:r>
-      <w:bookmarkEnd w:id="6"/>
+      <w:bookmarkEnd w:id="8"/>
     </w:p>
+    <w:p/>
+    <w:tbl>
+      <w:tblPr>
+        <w:tblStyle w:val="Grilledutableau"/>
+        <w:tblW w:w="0" w:type="auto"/>
+        <w:jc w:val="center"/>
+        <w:tblLook w:val="04A0" w:firstRow="1" w:lastRow="0" w:firstColumn="1" w:lastColumn="0" w:noHBand="0" w:noVBand="1"/>
+      </w:tblPr>
+      <w:tblGrid>
+        <w:gridCol w:w="1299"/>
+        <w:gridCol w:w="1494"/>
+        <w:gridCol w:w="1632"/>
+        <w:gridCol w:w="1604"/>
+        <w:gridCol w:w="1635"/>
+        <w:gridCol w:w="1398"/>
+      </w:tblGrid>
+      <w:tr>
+        <w:trPr>
+          <w:jc w:val="center"/>
+        </w:trPr>
+        <w:tc>
+          <w:tcPr>
+            <w:tcW w:w="1299" w:type="dxa"/>
+            <w:vAlign w:val="center"/>
+          </w:tcPr>
+          <w:p>
+            <w:pPr>
+              <w:jc w:val="center"/>
+            </w:pPr>
+            <w:r>
+              <w:t>Noms</w:t>
+            </w:r>
+          </w:p>
+        </w:tc>
+        <w:tc>
+          <w:tcPr>
+            <w:tcW w:w="1494" w:type="dxa"/>
+            <w:vAlign w:val="center"/>
+          </w:tcPr>
+          <w:p>
+            <w:pPr>
+              <w:jc w:val="center"/>
+            </w:pPr>
+            <w:proofErr w:type="spellStart"/>
+            <w:r>
+              <w:t>Badia</w:t>
+            </w:r>
+            <w:proofErr w:type="spellEnd"/>
+            <w:r>
+              <w:t xml:space="preserve"> Angèle</w:t>
+            </w:r>
+          </w:p>
+        </w:tc>
+        <w:tc>
+          <w:tcPr>
+            <w:tcW w:w="1632" w:type="dxa"/>
+            <w:vAlign w:val="center"/>
+          </w:tcPr>
+          <w:p>
+            <w:pPr>
+              <w:jc w:val="center"/>
+            </w:pPr>
+            <w:r>
+              <w:t>Bouteiller Martin</w:t>
+            </w:r>
+          </w:p>
+        </w:tc>
+        <w:tc>
+          <w:tcPr>
+            <w:tcW w:w="1604" w:type="dxa"/>
+            <w:vAlign w:val="center"/>
+          </w:tcPr>
+          <w:p>
+            <w:pPr>
+              <w:jc w:val="center"/>
+            </w:pPr>
+            <w:proofErr w:type="spellStart"/>
+            <w:r>
+              <w:t>Brilhante</w:t>
+            </w:r>
+            <w:proofErr w:type="spellEnd"/>
+            <w:r>
+              <w:t xml:space="preserve"> Joao</w:t>
+            </w:r>
+          </w:p>
+        </w:tc>
+        <w:tc>
+          <w:tcPr>
+            <w:tcW w:w="1635" w:type="dxa"/>
+            <w:vAlign w:val="center"/>
+          </w:tcPr>
+          <w:p>
+            <w:pPr>
+              <w:jc w:val="center"/>
+            </w:pPr>
+            <w:proofErr w:type="spellStart"/>
+            <w:r>
+              <w:t>Doussaud</w:t>
+            </w:r>
+            <w:proofErr w:type="spellEnd"/>
+            <w:r>
+              <w:t xml:space="preserve"> Olivier</w:t>
+            </w:r>
+          </w:p>
+        </w:tc>
+        <w:tc>
+          <w:tcPr>
+            <w:tcW w:w="1398" w:type="dxa"/>
+            <w:vAlign w:val="center"/>
+          </w:tcPr>
+          <w:p>
+            <w:pPr>
+              <w:jc w:val="center"/>
+            </w:pPr>
+            <w:r>
+              <w:t>Larose Quentin</w:t>
+            </w:r>
+          </w:p>
+        </w:tc>
+      </w:tr>
+      <w:tr>
+        <w:trPr>
+          <w:jc w:val="center"/>
+        </w:trPr>
+        <w:tc>
+          <w:tcPr>
+            <w:tcW w:w="1299" w:type="dxa"/>
+            <w:vAlign w:val="center"/>
+          </w:tcPr>
+          <w:p>
+            <w:pPr>
+              <w:jc w:val="center"/>
+            </w:pPr>
+            <w:r>
+              <w:t>Points</w:t>
+            </w:r>
+          </w:p>
+        </w:tc>
+        <w:tc>
+          <w:tcPr>
+            <w:tcW w:w="1494" w:type="dxa"/>
+            <w:vAlign w:val="center"/>
+          </w:tcPr>
+          <w:p>
+            <w:pPr>
+              <w:jc w:val="center"/>
+            </w:pPr>
+          </w:p>
+        </w:tc>
+        <w:tc>
+          <w:tcPr>
+            <w:tcW w:w="1632" w:type="dxa"/>
+            <w:vAlign w:val="center"/>
+          </w:tcPr>
+          <w:p>
+            <w:pPr>
+              <w:jc w:val="center"/>
+            </w:pPr>
+          </w:p>
+        </w:tc>
+        <w:tc>
+          <w:tcPr>
+            <w:tcW w:w="1604" w:type="dxa"/>
+            <w:vAlign w:val="center"/>
+          </w:tcPr>
+          <w:p>
+            <w:pPr>
+              <w:jc w:val="center"/>
+            </w:pPr>
+          </w:p>
+        </w:tc>
+        <w:tc>
+          <w:tcPr>
+            <w:tcW w:w="1635" w:type="dxa"/>
+            <w:vAlign w:val="center"/>
+          </w:tcPr>
+          <w:p>
+            <w:pPr>
+              <w:jc w:val="center"/>
+            </w:pPr>
+          </w:p>
+        </w:tc>
+        <w:tc>
+          <w:tcPr>
+            <w:tcW w:w="1398" w:type="dxa"/>
+            <w:vAlign w:val="center"/>
+          </w:tcPr>
+          <w:p>
+            <w:pPr>
+              <w:jc w:val="center"/>
+            </w:pPr>
+          </w:p>
+        </w:tc>
+      </w:tr>
+    </w:tbl>
     <w:p/>
     <w:sectPr>
       <w:pgSz w:w="11906" w:h="16838"/>
@@ -2109,6 +2579,25 @@
       <w:u w:val="single"/>
     </w:rPr>
   </w:style>
+  <w:style w:type="table" w:styleId="Grilledutableau">
+    <w:name w:val="Table Grid"/>
+    <w:basedOn w:val="TableauNormal"/>
+    <w:uiPriority w:val="39"/>
+    <w:rsid w:val="006E0485"/>
+    <w:pPr>
+      <w:spacing w:after="0" w:line="240" w:lineRule="auto"/>
+    </w:pPr>
+    <w:tblPr>
+      <w:tblBorders>
+        <w:top w:val="single" w:sz="4" w:space="0" w:color="auto"/>
+        <w:left w:val="single" w:sz="4" w:space="0" w:color="auto"/>
+        <w:bottom w:val="single" w:sz="4" w:space="0" w:color="auto"/>
+        <w:right w:val="single" w:sz="4" w:space="0" w:color="auto"/>
+        <w:insideH w:val="single" w:sz="4" w:space="0" w:color="auto"/>
+        <w:insideV w:val="single" w:sz="4" w:space="0" w:color="auto"/>
+      </w:tblBorders>
+    </w:tblPr>
+  </w:style>
 </w:styles>
 </file>
 

</xml_diff>

<commit_message>
diagrammes de sequence 2-3-4 et modif diagramme classes dans new fichier .vpp + maj rapport un peu
</commit_message>
<xml_diff>
--- a/rapportTD2Conception.docx
+++ b/rapportTD2Conception.docx
@@ -293,19 +293,11 @@
                                           <w:color w:val="FFFFFF" w:themeColor="background1"/>
                                         </w:rPr>
                                       </w:pPr>
-                                      <w:proofErr w:type="spellStart"/>
                                       <w:r>
                                         <w:rPr>
                                           <w:color w:val="FFFFFF" w:themeColor="background1"/>
                                         </w:rPr>
-                                        <w:t>Badia</w:t>
-                                      </w:r>
-                                      <w:proofErr w:type="spellEnd"/>
-                                      <w:r>
-                                        <w:rPr>
-                                          <w:color w:val="FFFFFF" w:themeColor="background1"/>
-                                        </w:rPr>
-                                        <w:t xml:space="preserve"> Angèle, Bouteiller Mar</w:t>
+                                        <w:t>Badia Angèle, Bouteiller Mar</w:t>
                                       </w:r>
                                       <w:r>
                                         <w:rPr>
@@ -317,35 +309,7 @@
                                         <w:rPr>
                                           <w:color w:val="FFFFFF" w:themeColor="background1"/>
                                         </w:rPr>
-                                        <w:t xml:space="preserve">in, </w:t>
-                                      </w:r>
-                                      <w:proofErr w:type="spellStart"/>
-                                      <w:r>
-                                        <w:rPr>
-                                          <w:color w:val="FFFFFF" w:themeColor="background1"/>
-                                        </w:rPr>
-                                        <w:t>Brilhante</w:t>
-                                      </w:r>
-                                      <w:proofErr w:type="spellEnd"/>
-                                      <w:r>
-                                        <w:rPr>
-                                          <w:color w:val="FFFFFF" w:themeColor="background1"/>
-                                        </w:rPr>
-                                        <w:t xml:space="preserve"> Joao, </w:t>
-                                      </w:r>
-                                      <w:proofErr w:type="spellStart"/>
-                                      <w:r>
-                                        <w:rPr>
-                                          <w:color w:val="FFFFFF" w:themeColor="background1"/>
-                                        </w:rPr>
-                                        <w:t>Doussaud</w:t>
-                                      </w:r>
-                                      <w:proofErr w:type="spellEnd"/>
-                                      <w:r>
-                                        <w:rPr>
-                                          <w:color w:val="FFFFFF" w:themeColor="background1"/>
-                                        </w:rPr>
-                                        <w:t xml:space="preserve"> Olivier, Larose Quentin</w:t>
+                                        <w:t>in, Brilhante Joao, Doussaud Olivier, Larose Quentin</w:t>
                                       </w:r>
                                     </w:p>
                                   </w:sdtContent>
@@ -447,7 +411,7 @@
                 <w:pict>
                   <v:group w14:anchorId="4D1ECD2F" id="Groupe 453" o:spid="_x0000_s1026" style="position:absolute;margin-left:193.95pt;margin-top:0;width:245.15pt;height:11in;z-index:251659264;mso-width-percent:400;mso-height-percent:1000;mso-position-horizontal:right;mso-position-horizontal-relative:page;mso-position-vertical:top;mso-position-vertical-relative:page;mso-width-percent:400;mso-height-percent:1000" coordsize="31136,100584" o:gfxdata="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">
                     <v:rect id="Rectangle 459" o:spid="_x0000_s1027" alt="Light vertical" style="position:absolute;width:1385;height:100584;visibility:visible;mso-wrap-style:square;v-text-anchor:middle" o:gfxdata="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" fillcolor="#a8d08d [1945]" stroked="f" strokecolor="white" strokeweight="1pt">
-                      <v:fill r:id="rId6" o:title="" opacity="52428f" color2="white [3212]" o:opacity2="52428f" type="pattern"/>
+                      <v:fill r:id="rId7" o:title="" opacity="52428f" color2="white [3212]" o:opacity2="52428f" type="pattern"/>
                       <v:shadow color="#d8d8d8" offset="3pt,3pt"/>
                     </v:rect>
                     <v:rect id="Rectangle 460" o:spid="_x0000_s1028" style="position:absolute;left:1246;width:29718;height:100584;visibility:visible;mso-wrap-style:square;v-text-anchor:top" o:gfxdata="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" fillcolor="#a8d08d [1945]" stroked="f" strokecolor="#d8d8d8"/>
@@ -523,19 +487,11 @@
                                     <w:color w:val="FFFFFF" w:themeColor="background1"/>
                                   </w:rPr>
                                 </w:pPr>
-                                <w:proofErr w:type="spellStart"/>
                                 <w:r>
                                   <w:rPr>
                                     <w:color w:val="FFFFFF" w:themeColor="background1"/>
                                   </w:rPr>
-                                  <w:t>Badia</w:t>
-                                </w:r>
-                                <w:proofErr w:type="spellEnd"/>
-                                <w:r>
-                                  <w:rPr>
-                                    <w:color w:val="FFFFFF" w:themeColor="background1"/>
-                                  </w:rPr>
-                                  <w:t xml:space="preserve"> Angèle, Bouteiller Mar</w:t>
+                                  <w:t>Badia Angèle, Bouteiller Mar</w:t>
                                 </w:r>
                                 <w:r>
                                   <w:rPr>
@@ -547,35 +503,7 @@
                                   <w:rPr>
                                     <w:color w:val="FFFFFF" w:themeColor="background1"/>
                                   </w:rPr>
-                                  <w:t xml:space="preserve">in, </w:t>
-                                </w:r>
-                                <w:proofErr w:type="spellStart"/>
-                                <w:r>
-                                  <w:rPr>
-                                    <w:color w:val="FFFFFF" w:themeColor="background1"/>
-                                  </w:rPr>
-                                  <w:t>Brilhante</w:t>
-                                </w:r>
-                                <w:proofErr w:type="spellEnd"/>
-                                <w:r>
-                                  <w:rPr>
-                                    <w:color w:val="FFFFFF" w:themeColor="background1"/>
-                                  </w:rPr>
-                                  <w:t xml:space="preserve"> Joao, </w:t>
-                                </w:r>
-                                <w:proofErr w:type="spellStart"/>
-                                <w:r>
-                                  <w:rPr>
-                                    <w:color w:val="FFFFFF" w:themeColor="background1"/>
-                                  </w:rPr>
-                                  <w:t>Doussaud</w:t>
-                                </w:r>
-                                <w:proofErr w:type="spellEnd"/>
-                                <w:r>
-                                  <w:rPr>
-                                    <w:color w:val="FFFFFF" w:themeColor="background1"/>
-                                  </w:rPr>
-                                  <w:t xml:space="preserve"> Olivier, Larose Quentin</w:t>
+                                  <w:t>in, Brilhante Joao, Doussaud Olivier, Larose Quentin</w:t>
                                 </w:r>
                               </w:p>
                             </w:sdtContent>
@@ -855,7 +783,7 @@
                         </pic:cNvPicPr>
                       </pic:nvPicPr>
                       <pic:blipFill>
-                        <a:blip r:embed="rId7">
+                        <a:blip r:embed="rId8">
                           <a:extLst>
                             <a:ext uri="{28A0092B-C50C-407E-A947-70E740481C1C}">
                               <a14:useLocalDpi xmlns:a14="http://schemas.microsoft.com/office/drawing/2010/main" val="0"/>
@@ -1658,6 +1586,554 @@
       <w:bookmarkEnd w:id="2"/>
     </w:p>
     <w:p/>
+    <w:p>
+      <w:r>
+        <w:t xml:space="preserve">{ </w:t>
+      </w:r>
+      <w:r>
+        <w:sym w:font="Wingdings" w:char="F0E8"/>
+      </w:r>
+      <w:r>
+        <w:t xml:space="preserve"> Hypothèses + choix conception un peu mélangés ici</w:t>
+      </w:r>
+      <w:r>
+        <w:t xml:space="preserve"> </w:t>
+      </w:r>
+      <w:r>
+        <w:sym w:font="Wingdings" w:char="F0E0"/>
+      </w:r>
+      <w:r>
+        <w:t xml:space="preserve"> à reprendre</w:t>
+      </w:r>
+    </w:p>
+    <w:p>
+      <w:pPr>
+        <w:pStyle w:val="Paragraphedeliste"/>
+        <w:numPr>
+          <w:ilvl w:val="0"/>
+          <w:numId w:val="2"/>
+        </w:numPr>
+        <w:jc w:val="both"/>
+        <w:rPr>
+          <w:rFonts w:ascii="Times New Roman" w:hAnsi="Times New Roman" w:cs="Times New Roman"/>
+          <w:sz w:val="24"/>
+          <w:szCs w:val="24"/>
+        </w:rPr>
+      </w:pPr>
+      <w:r>
+        <w:rPr>
+          <w:rFonts w:ascii="Times New Roman" w:hAnsi="Times New Roman" w:cs="Times New Roman"/>
+          <w:sz w:val="24"/>
+          <w:szCs w:val="24"/>
+        </w:rPr>
+        <w:t>Recherche de documents :</w:t>
+      </w:r>
+    </w:p>
+    <w:p>
+      <w:pPr>
+        <w:pStyle w:val="Paragraphedeliste"/>
+        <w:numPr>
+          <w:ilvl w:val="0"/>
+          <w:numId w:val="3"/>
+        </w:numPr>
+        <w:jc w:val="both"/>
+        <w:rPr>
+          <w:rFonts w:ascii="Times New Roman" w:hAnsi="Times New Roman" w:cs="Times New Roman"/>
+          <w:sz w:val="24"/>
+          <w:szCs w:val="24"/>
+        </w:rPr>
+      </w:pPr>
+      <w:r>
+        <w:rPr>
+          <w:rFonts w:ascii="Times New Roman" w:hAnsi="Times New Roman" w:cs="Times New Roman"/>
+          <w:sz w:val="24"/>
+          <w:szCs w:val="24"/>
+        </w:rPr>
+        <w:t>Une personne quelconque peut effectuer une recherche de documents dans le Système de la BU (élève/enseignant/bilbiothécaire).</w:t>
+      </w:r>
+    </w:p>
+    <w:p>
+      <w:pPr>
+        <w:pStyle w:val="Paragraphedeliste"/>
+        <w:numPr>
+          <w:ilvl w:val="0"/>
+          <w:numId w:val="3"/>
+        </w:numPr>
+        <w:jc w:val="both"/>
+        <w:rPr>
+          <w:rFonts w:ascii="Times New Roman" w:hAnsi="Times New Roman" w:cs="Times New Roman"/>
+          <w:sz w:val="24"/>
+          <w:szCs w:val="24"/>
+        </w:rPr>
+      </w:pPr>
+      <w:r>
+        <w:rPr>
+          <w:rFonts w:ascii="Times New Roman" w:hAnsi="Times New Roman" w:cs="Times New Roman"/>
+          <w:sz w:val="24"/>
+          <w:szCs w:val="24"/>
+        </w:rPr>
+        <w:t xml:space="preserve">Recherche par titre : affiche la liste des livres ainsi que des magazines voire des numéros de magazine correspondant (c’est-à-dire dont le titre ou le nom pour les numéros de magazine se rapproche le plus de la recherche). </w:t>
+      </w:r>
+    </w:p>
+    <w:p>
+      <w:pPr>
+        <w:pStyle w:val="Paragraphedeliste"/>
+        <w:numPr>
+          <w:ilvl w:val="0"/>
+          <w:numId w:val="3"/>
+        </w:numPr>
+        <w:jc w:val="both"/>
+        <w:rPr>
+          <w:rFonts w:ascii="Times New Roman" w:hAnsi="Times New Roman" w:cs="Times New Roman"/>
+          <w:sz w:val="24"/>
+          <w:szCs w:val="24"/>
+        </w:rPr>
+      </w:pPr>
+      <w:r>
+        <w:rPr>
+          <w:rFonts w:ascii="Times New Roman" w:hAnsi="Times New Roman" w:cs="Times New Roman"/>
+          <w:sz w:val="24"/>
+          <w:szCs w:val="24"/>
+        </w:rPr>
+        <w:t>Recherche par auteur : affiche la liste des livres correspondant (les noms d’auteurs n’étant spécifiés que pour les livres et non les magazines)</w:t>
+      </w:r>
+    </w:p>
+    <w:p>
+      <w:pPr>
+        <w:pStyle w:val="Paragraphedeliste"/>
+        <w:numPr>
+          <w:ilvl w:val="0"/>
+          <w:numId w:val="3"/>
+        </w:numPr>
+        <w:jc w:val="both"/>
+        <w:rPr>
+          <w:rFonts w:ascii="Times New Roman" w:hAnsi="Times New Roman" w:cs="Times New Roman"/>
+          <w:sz w:val="24"/>
+          <w:szCs w:val="24"/>
+        </w:rPr>
+      </w:pPr>
+      <w:r>
+        <w:rPr>
+          <w:rFonts w:ascii="Times New Roman" w:hAnsi="Times New Roman" w:cs="Times New Roman"/>
+          <w:sz w:val="24"/>
+          <w:szCs w:val="24"/>
+        </w:rPr>
+        <w:t>La personne qui effectue la recherche peut ensuite cliquer sur un document résultat de la liste, s’affichent toutes les informations principales du document c’est-à-dire :</w:t>
+      </w:r>
+    </w:p>
+    <w:p>
+      <w:pPr>
+        <w:pStyle w:val="Paragraphedeliste"/>
+        <w:numPr>
+          <w:ilvl w:val="1"/>
+          <w:numId w:val="3"/>
+        </w:numPr>
+        <w:jc w:val="both"/>
+        <w:rPr>
+          <w:rFonts w:ascii="Times New Roman" w:hAnsi="Times New Roman" w:cs="Times New Roman"/>
+          <w:sz w:val="24"/>
+          <w:szCs w:val="24"/>
+        </w:rPr>
+      </w:pPr>
+      <w:r>
+        <w:rPr>
+          <w:rFonts w:ascii="Times New Roman" w:hAnsi="Times New Roman" w:cs="Times New Roman"/>
+          <w:sz w:val="24"/>
+          <w:szCs w:val="24"/>
+        </w:rPr>
+        <w:t xml:space="preserve">si c’est un livre </w:t>
+      </w:r>
+      <w:r>
+        <w:rPr>
+          <w:rFonts w:ascii="Times New Roman" w:hAnsi="Times New Roman" w:cs="Times New Roman"/>
+          <w:sz w:val="24"/>
+          <w:szCs w:val="24"/>
+        </w:rPr>
+        <w:sym w:font="Wingdings" w:char="F0E0"/>
+      </w:r>
+      <w:r>
+        <w:rPr>
+          <w:rFonts w:ascii="Times New Roman" w:hAnsi="Times New Roman" w:cs="Times New Roman"/>
+          <w:sz w:val="24"/>
+          <w:szCs w:val="24"/>
+        </w:rPr>
+        <w:t xml:space="preserve"> titre, auteurs, édition, disponibilité actuelle (nombre d’exemplaires du livre disponible).</w:t>
+      </w:r>
+    </w:p>
+    <w:p>
+      <w:pPr>
+        <w:pStyle w:val="Paragraphedeliste"/>
+        <w:numPr>
+          <w:ilvl w:val="1"/>
+          <w:numId w:val="3"/>
+        </w:numPr>
+        <w:jc w:val="both"/>
+        <w:rPr>
+          <w:rFonts w:ascii="Times New Roman" w:hAnsi="Times New Roman" w:cs="Times New Roman"/>
+          <w:sz w:val="24"/>
+          <w:szCs w:val="24"/>
+        </w:rPr>
+      </w:pPr>
+      <w:r>
+        <w:rPr>
+          <w:rFonts w:ascii="Times New Roman" w:hAnsi="Times New Roman" w:cs="Times New Roman"/>
+          <w:sz w:val="24"/>
+          <w:szCs w:val="24"/>
+        </w:rPr>
+        <w:t xml:space="preserve">si c’est un magazine </w:t>
+      </w:r>
+      <w:r>
+        <w:rPr>
+          <w:rFonts w:ascii="Times New Roman" w:hAnsi="Times New Roman" w:cs="Times New Roman"/>
+          <w:sz w:val="24"/>
+          <w:szCs w:val="24"/>
+        </w:rPr>
+        <w:sym w:font="Wingdings" w:char="F0E0"/>
+      </w:r>
+      <w:r>
+        <w:rPr>
+          <w:rFonts w:ascii="Times New Roman" w:hAnsi="Times New Roman" w:cs="Times New Roman"/>
+          <w:sz w:val="24"/>
+          <w:szCs w:val="24"/>
+        </w:rPr>
+        <w:t xml:space="preserve"> titre, périodicité, nombre de numéros disponibles en consultation à la bibliothèque + information si l’abonnement au magazine est toujours en cours ou pas.</w:t>
+      </w:r>
+    </w:p>
+    <w:p>
+      <w:pPr>
+        <w:pStyle w:val="Paragraphedeliste"/>
+        <w:numPr>
+          <w:ilvl w:val="1"/>
+          <w:numId w:val="3"/>
+        </w:numPr>
+        <w:jc w:val="both"/>
+        <w:rPr>
+          <w:rFonts w:ascii="Times New Roman" w:hAnsi="Times New Roman" w:cs="Times New Roman"/>
+          <w:sz w:val="24"/>
+          <w:szCs w:val="24"/>
+        </w:rPr>
+      </w:pPr>
+      <w:r>
+        <w:rPr>
+          <w:rFonts w:ascii="Times New Roman" w:hAnsi="Times New Roman" w:cs="Times New Roman"/>
+          <w:sz w:val="24"/>
+          <w:szCs w:val="24"/>
+        </w:rPr>
+        <w:t xml:space="preserve">si c’est un numéro de magazine </w:t>
+      </w:r>
+      <w:r>
+        <w:rPr>
+          <w:rFonts w:ascii="Times New Roman" w:hAnsi="Times New Roman" w:cs="Times New Roman"/>
+          <w:sz w:val="24"/>
+          <w:szCs w:val="24"/>
+        </w:rPr>
+        <w:sym w:font="Wingdings" w:char="F0E0"/>
+      </w:r>
+      <w:r>
+        <w:rPr>
+          <w:rFonts w:ascii="Times New Roman" w:hAnsi="Times New Roman" w:cs="Times New Roman"/>
+          <w:sz w:val="24"/>
+          <w:szCs w:val="24"/>
+        </w:rPr>
+        <w:t xml:space="preserve"> nom, sommaire (liste des titres des principaux articles), et un lien vers le magazine.</w:t>
+      </w:r>
+    </w:p>
+    <w:p>
+      <w:pPr>
+        <w:pStyle w:val="Paragraphedeliste"/>
+        <w:numPr>
+          <w:ilvl w:val="0"/>
+          <w:numId w:val="3"/>
+        </w:numPr>
+        <w:jc w:val="both"/>
+        <w:rPr>
+          <w:rFonts w:ascii="Times New Roman" w:hAnsi="Times New Roman" w:cs="Times New Roman"/>
+          <w:sz w:val="24"/>
+          <w:szCs w:val="24"/>
+        </w:rPr>
+      </w:pPr>
+      <w:r>
+        <w:rPr>
+          <w:rFonts w:ascii="Times New Roman" w:hAnsi="Times New Roman" w:cs="Times New Roman"/>
+          <w:sz w:val="24"/>
+          <w:szCs w:val="24"/>
+        </w:rPr>
+        <w:t>La personne par défaut effectue sa recherche aussi bien dans les livres que dans les magazines (mais il pourrait être imaginable qu’elle puisse filtrer pour n’avoir que les livres ou que les magazines correspondants dans les résultats, ou les deux en même temps mais avec une séparation livres VS magazines).</w:t>
+      </w:r>
+    </w:p>
+    <w:p>
+      <w:pPr>
+        <w:pStyle w:val="Paragraphedeliste"/>
+        <w:jc w:val="both"/>
+        <w:rPr>
+          <w:rFonts w:ascii="Times New Roman" w:hAnsi="Times New Roman" w:cs="Times New Roman"/>
+          <w:sz w:val="24"/>
+          <w:szCs w:val="24"/>
+        </w:rPr>
+      </w:pPr>
+    </w:p>
+    <w:p>
+      <w:pPr>
+        <w:pStyle w:val="Paragraphedeliste"/>
+        <w:numPr>
+          <w:ilvl w:val="0"/>
+          <w:numId w:val="2"/>
+        </w:numPr>
+        <w:jc w:val="both"/>
+        <w:rPr>
+          <w:rFonts w:ascii="Times New Roman" w:hAnsi="Times New Roman" w:cs="Times New Roman"/>
+          <w:sz w:val="24"/>
+          <w:szCs w:val="24"/>
+        </w:rPr>
+      </w:pPr>
+      <w:r>
+        <w:rPr>
+          <w:rFonts w:ascii="Times New Roman" w:hAnsi="Times New Roman" w:cs="Times New Roman"/>
+          <w:sz w:val="24"/>
+          <w:szCs w:val="24"/>
+        </w:rPr>
+        <w:t>Ajout de nouveaux documents :</w:t>
+      </w:r>
+    </w:p>
+    <w:p>
+      <w:pPr>
+        <w:pStyle w:val="Paragraphedeliste"/>
+        <w:numPr>
+          <w:ilvl w:val="0"/>
+          <w:numId w:val="1"/>
+        </w:numPr>
+        <w:jc w:val="both"/>
+        <w:rPr>
+          <w:rFonts w:ascii="Times New Roman" w:hAnsi="Times New Roman" w:cs="Times New Roman"/>
+          <w:sz w:val="24"/>
+          <w:szCs w:val="24"/>
+        </w:rPr>
+      </w:pPr>
+      <w:r>
+        <w:rPr>
+          <w:rFonts w:ascii="Times New Roman" w:hAnsi="Times New Roman" w:cs="Times New Roman"/>
+          <w:sz w:val="24"/>
+          <w:szCs w:val="24"/>
+        </w:rPr>
+        <w:t>Le catalogue est externe mais accessible par le système d’information de la BU (accès catalogue = service proposé à diverses universités pour du visionnage uniquement, pas d’interaction).</w:t>
+      </w:r>
+    </w:p>
+    <w:p>
+      <w:pPr>
+        <w:pStyle w:val="Paragraphedeliste"/>
+        <w:numPr>
+          <w:ilvl w:val="0"/>
+          <w:numId w:val="1"/>
+        </w:numPr>
+        <w:jc w:val="both"/>
+        <w:rPr>
+          <w:rFonts w:ascii="Times New Roman" w:hAnsi="Times New Roman" w:cs="Times New Roman"/>
+          <w:sz w:val="24"/>
+          <w:szCs w:val="24"/>
+        </w:rPr>
+      </w:pPr>
+      <w:r>
+        <w:rPr>
+          <w:rFonts w:ascii="Times New Roman" w:hAnsi="Times New Roman" w:cs="Times New Roman"/>
+          <w:sz w:val="24"/>
+          <w:szCs w:val="24"/>
+        </w:rPr>
+        <w:lastRenderedPageBreak/>
+        <w:t>Les enseignants peuvent ainsi consulter le catalogue et faire leurs demandes depuis le système d’information, pour des nouveaux documents : livres/plus d’exemplaires de livres/abonnements à des revues.</w:t>
+      </w:r>
+    </w:p>
+    <w:p>
+      <w:pPr>
+        <w:pStyle w:val="Paragraphedeliste"/>
+        <w:numPr>
+          <w:ilvl w:val="0"/>
+          <w:numId w:val="1"/>
+        </w:numPr>
+        <w:jc w:val="both"/>
+        <w:rPr>
+          <w:rFonts w:ascii="Times New Roman" w:hAnsi="Times New Roman" w:cs="Times New Roman"/>
+          <w:sz w:val="24"/>
+          <w:szCs w:val="24"/>
+        </w:rPr>
+      </w:pPr>
+      <w:r>
+        <w:rPr>
+          <w:rFonts w:ascii="Times New Roman" w:hAnsi="Times New Roman" w:cs="Times New Roman"/>
+          <w:sz w:val="24"/>
+          <w:szCs w:val="24"/>
+        </w:rPr>
+        <w:t>Les enseignants ont accès au catalogue via le CAS de l’Université.</w:t>
+      </w:r>
+    </w:p>
+    <w:p>
+      <w:pPr>
+        <w:pStyle w:val="Paragraphedeliste"/>
+        <w:numPr>
+          <w:ilvl w:val="0"/>
+          <w:numId w:val="1"/>
+        </w:numPr>
+        <w:jc w:val="both"/>
+        <w:rPr>
+          <w:rFonts w:ascii="Times New Roman" w:hAnsi="Times New Roman" w:cs="Times New Roman"/>
+          <w:sz w:val="24"/>
+          <w:szCs w:val="24"/>
+        </w:rPr>
+      </w:pPr>
+      <w:r>
+        <w:rPr>
+          <w:rFonts w:ascii="Times New Roman" w:hAnsi="Times New Roman" w:cs="Times New Roman"/>
+          <w:sz w:val="24"/>
+          <w:szCs w:val="24"/>
+        </w:rPr>
+        <w:t>Les enseignants peuvent ensuite (connexion CAS) faire leurs demandes sur le système, en reportant le code du livre/revue inscrit dans le catalogue.</w:t>
+      </w:r>
+    </w:p>
+    <w:p>
+      <w:pPr>
+        <w:pStyle w:val="Paragraphedeliste"/>
+        <w:ind w:left="420"/>
+        <w:jc w:val="both"/>
+        <w:rPr>
+          <w:rFonts w:ascii="Times New Roman" w:hAnsi="Times New Roman" w:cs="Times New Roman"/>
+          <w:sz w:val="24"/>
+          <w:szCs w:val="24"/>
+        </w:rPr>
+      </w:pPr>
+    </w:p>
+    <w:p>
+      <w:pPr>
+        <w:pStyle w:val="Paragraphedeliste"/>
+        <w:ind w:left="420"/>
+        <w:jc w:val="both"/>
+        <w:rPr>
+          <w:rFonts w:ascii="Times New Roman" w:hAnsi="Times New Roman" w:cs="Times New Roman"/>
+          <w:sz w:val="24"/>
+          <w:szCs w:val="24"/>
+        </w:rPr>
+      </w:pPr>
+    </w:p>
+    <w:p>
+      <w:pPr>
+        <w:pStyle w:val="Paragraphedeliste"/>
+        <w:numPr>
+          <w:ilvl w:val="0"/>
+          <w:numId w:val="1"/>
+        </w:numPr>
+        <w:jc w:val="both"/>
+        <w:rPr>
+          <w:rFonts w:ascii="Times New Roman" w:hAnsi="Times New Roman" w:cs="Times New Roman"/>
+          <w:sz w:val="24"/>
+          <w:szCs w:val="24"/>
+        </w:rPr>
+      </w:pPr>
+      <w:r>
+        <w:rPr>
+          <w:rFonts w:ascii="Times New Roman" w:hAnsi="Times New Roman" w:cs="Times New Roman"/>
+          <w:sz w:val="24"/>
+          <w:szCs w:val="24"/>
+        </w:rPr>
+        <w:t>Les bilbiothécaires vérifient plus ou moins régulièrement les demandes de nouveaux documents qui sont classées par département (d’où proviennent les demandes). Elles les valident manuellement par département une à une (par clic sur bouton/en cochant etc) et en fonction du budget (affich</w:t>
+      </w:r>
+      <w:r>
+        <w:rPr>
+          <w:rFonts w:ascii="Times New Roman" w:hAnsi="Times New Roman" w:cs="Times New Roman"/>
+          <w:sz w:val="24"/>
+          <w:szCs w:val="24"/>
+        </w:rPr>
+        <w:t>ab</w:t>
+      </w:r>
+      <w:r>
+        <w:rPr>
+          <w:rFonts w:ascii="Times New Roman" w:hAnsi="Times New Roman" w:cs="Times New Roman"/>
+          <w:sz w:val="24"/>
+          <w:szCs w:val="24"/>
+        </w:rPr>
+        <w:t xml:space="preserve">le </w:t>
+      </w:r>
+      <w:r>
+        <w:rPr>
+          <w:rFonts w:ascii="Times New Roman" w:hAnsi="Times New Roman" w:cs="Times New Roman"/>
+          <w:sz w:val="24"/>
+          <w:szCs w:val="24"/>
+        </w:rPr>
+        <w:t xml:space="preserve">par le </w:t>
+      </w:r>
+      <w:r>
+        <w:rPr>
+          <w:rFonts w:ascii="Times New Roman" w:hAnsi="Times New Roman" w:cs="Times New Roman"/>
+          <w:sz w:val="24"/>
+          <w:szCs w:val="24"/>
+        </w:rPr>
+        <w:t>Système</w:t>
+      </w:r>
+      <w:r>
+        <w:rPr>
+          <w:rFonts w:ascii="Times New Roman" w:hAnsi="Times New Roman" w:cs="Times New Roman"/>
+          <w:sz w:val="24"/>
+          <w:szCs w:val="24"/>
+        </w:rPr>
+        <w:t>)</w:t>
+      </w:r>
+      <w:r>
+        <w:rPr>
+          <w:rFonts w:ascii="Times New Roman" w:hAnsi="Times New Roman" w:cs="Times New Roman"/>
+          <w:sz w:val="24"/>
+          <w:szCs w:val="24"/>
+        </w:rPr>
+        <w:t xml:space="preserve"> de la BU.</w:t>
+      </w:r>
+    </w:p>
+    <w:p>
+      <w:pPr>
+        <w:pStyle w:val="Paragraphedeliste"/>
+        <w:jc w:val="both"/>
+        <w:rPr>
+          <w:rFonts w:ascii="Times New Roman" w:hAnsi="Times New Roman" w:cs="Times New Roman"/>
+          <w:sz w:val="24"/>
+          <w:szCs w:val="24"/>
+        </w:rPr>
+      </w:pPr>
+    </w:p>
+    <w:p>
+      <w:pPr>
+        <w:pStyle w:val="Paragraphedeliste"/>
+        <w:jc w:val="both"/>
+        <w:rPr>
+          <w:rFonts w:ascii="Times New Roman" w:hAnsi="Times New Roman" w:cs="Times New Roman"/>
+          <w:sz w:val="24"/>
+          <w:szCs w:val="24"/>
+        </w:rPr>
+      </w:pPr>
+    </w:p>
+    <w:p>
+      <w:pPr>
+        <w:pStyle w:val="Paragraphedeliste"/>
+        <w:numPr>
+          <w:ilvl w:val="0"/>
+          <w:numId w:val="1"/>
+        </w:numPr>
+        <w:jc w:val="both"/>
+        <w:rPr>
+          <w:rFonts w:ascii="Times New Roman" w:hAnsi="Times New Roman" w:cs="Times New Roman"/>
+          <w:sz w:val="24"/>
+          <w:szCs w:val="24"/>
+        </w:rPr>
+      </w:pPr>
+      <w:r>
+        <w:rPr>
+          <w:rFonts w:ascii="Times New Roman" w:hAnsi="Times New Roman" w:cs="Times New Roman"/>
+          <w:sz w:val="24"/>
+          <w:szCs w:val="24"/>
+        </w:rPr>
+        <w:t>Dès qu’un nouveau document est reçu, elles accèdent à la liste des commandes pour le notifier et le place dans une étagère (+ spécifient dans le système le numéro de l’étagère dans laquelle a été placé le document).</w:t>
+      </w:r>
+    </w:p>
+    <w:p>
+      <w:r>
+        <w:t>}</w:t>
+      </w:r>
+    </w:p>
+    <w:p/>
     <w:p/>
     <w:p>
       <w:pPr>
@@ -1704,7 +2180,6 @@
       </w:pPr>
       <w:bookmarkStart w:id="5" w:name="_Toc51580069"/>
       <w:r>
-        <w:lastRenderedPageBreak/>
         <w:t>Diagramme de cas d’utilisation</w:t>
       </w:r>
       <w:bookmarkEnd w:id="5"/>
@@ -1733,7 +2208,7 @@
                     </pic:cNvPicPr>
                   </pic:nvPicPr>
                   <pic:blipFill>
-                    <a:blip r:embed="rId8">
+                    <a:blip r:embed="rId9">
                       <a:extLst>
                         <a:ext uri="{28A0092B-C50C-407E-A947-70E740481C1C}">
                           <a14:useLocalDpi xmlns:a14="http://schemas.microsoft.com/office/drawing/2010/main" val="0"/>
@@ -1843,13 +2318,8 @@
             <w:pPr>
               <w:jc w:val="center"/>
             </w:pPr>
-            <w:proofErr w:type="spellStart"/>
-            <w:r>
-              <w:t>Badia</w:t>
-            </w:r>
-            <w:proofErr w:type="spellEnd"/>
-            <w:r>
-              <w:t xml:space="preserve"> Angèle</w:t>
+            <w:r>
+              <w:t>Badia Angèle</w:t>
             </w:r>
           </w:p>
         </w:tc>
@@ -1876,13 +2346,8 @@
             <w:pPr>
               <w:jc w:val="center"/>
             </w:pPr>
-            <w:proofErr w:type="spellStart"/>
-            <w:r>
-              <w:t>Brilhante</w:t>
-            </w:r>
-            <w:proofErr w:type="spellEnd"/>
-            <w:r>
-              <w:t xml:space="preserve"> Joao</w:t>
+            <w:r>
+              <w:t>Brilhante Joao</w:t>
             </w:r>
           </w:p>
         </w:tc>
@@ -1895,13 +2360,8 @@
             <w:pPr>
               <w:jc w:val="center"/>
             </w:pPr>
-            <w:proofErr w:type="spellStart"/>
-            <w:r>
-              <w:t>Doussaud</w:t>
-            </w:r>
-            <w:proofErr w:type="spellEnd"/>
-            <w:r>
-              <w:t xml:space="preserve"> Olivier</w:t>
+            <w:r>
+              <w:t>Doussaud Olivier</w:t>
             </w:r>
           </w:p>
         </w:tc>
@@ -2006,6 +2466,384 @@
     </w:sectPr>
   </w:body>
 </w:document>
+</file>
+
+<file path=word/numbering.xml><?xml version="1.0" encoding="utf-8"?>
+<w:numbering xmlns:wpc="http://schemas.microsoft.com/office/word/2010/wordprocessingCanvas" xmlns:cx="http://schemas.microsoft.com/office/drawing/2014/chartex" xmlns:cx1="http://schemas.microsoft.com/office/drawing/2015/9/8/chartex" xmlns:cx2="http://schemas.microsoft.com/office/drawing/2015/10/21/chartex" xmlns:cx3="http://schemas.microsoft.com/office/drawing/2016/5/9/chartex" xmlns:cx4="http://schemas.microsoft.com/office/drawing/2016/5/10/chartex" xmlns:cx5="http://schemas.microsoft.com/office/drawing/2016/5/11/chartex" xmlns:cx6="http://schemas.microsoft.com/office/drawing/2016/5/12/chartex" xmlns:cx7="http://schemas.microsoft.com/office/drawing/2016/5/13/chartex" xmlns:cx8="http://schemas.microsoft.com/office/drawing/2016/5/14/chartex" xmlns:mc="http://schemas.openxmlformats.org/markup-compatibility/2006" xmlns:aink="http://schemas.microsoft.com/office/drawing/2016/ink" xmlns:am3d="http://schemas.microsoft.com/office/drawing/2017/model3d" xmlns:o="urn:schemas-microsoft-com:office:office" xmlns:r="http://schemas.openxmlformats.org/officeDocument/2006/relationships" xmlns:m="http://schemas.openxmlformats.org/officeDocument/2006/math" xmlns:v="urn:schemas-microsoft-com:vml" xmlns:wp14="http://schemas.microsoft.com/office/word/2010/wordprocessingDrawing" xmlns:wp="http://schemas.openxmlformats.org/drawingml/2006/wordprocessingDrawing" xmlns:w10="urn:schemas-microsoft-com:office:word" xmlns:w="http://schemas.openxmlformats.org/wordprocessingml/2006/main" xmlns:w14="http://schemas.microsoft.com/office/word/2010/wordml" xmlns:w15="http://schemas.microsoft.com/office/word/2012/wordml" xmlns:w16cex="http://schemas.microsoft.com/office/word/2018/wordml/cex" xmlns:w16cid="http://schemas.microsoft.com/office/word/2016/wordml/cid" xmlns:w16="http://schemas.microsoft.com/office/word/2018/wordml" xmlns:w16se="http://schemas.microsoft.com/office/word/2015/wordml/symex" xmlns:wpg="http://schemas.microsoft.com/office/word/2010/wordprocessingGroup" xmlns:wpi="http://schemas.microsoft.com/office/word/2010/wordprocessingInk" xmlns:wne="http://schemas.microsoft.com/office/word/2006/wordml" xmlns:wps="http://schemas.microsoft.com/office/word/2010/wordprocessingShape" mc:Ignorable="w14 w15 w16se w16cid w16 w16cex wp14">
+  <w:numPicBullet w:numPicBulletId="0">
+    <w:pict>
+      <v:shapetype w14:anchorId="255CAC8C" id="_x0000_t75" coordsize="21600,21600" o:spt="75" o:preferrelative="t" path="m@4@5l@4@11@9@11@9@5xe" filled="f" stroked="f">
+        <v:stroke joinstyle="miter"/>
+        <v:formulas>
+          <v:f eqn="if lineDrawn pixelLineWidth 0"/>
+          <v:f eqn="sum @0 1 0"/>
+          <v:f eqn="sum 0 0 @1"/>
+          <v:f eqn="prod @2 1 2"/>
+          <v:f eqn="prod @3 21600 pixelWidth"/>
+          <v:f eqn="prod @3 21600 pixelHeight"/>
+          <v:f eqn="sum @0 0 1"/>
+          <v:f eqn="prod @6 1 2"/>
+          <v:f eqn="prod @7 21600 pixelWidth"/>
+          <v:f eqn="sum @8 21600 0"/>
+          <v:f eqn="prod @7 21600 pixelHeight"/>
+          <v:f eqn="sum @10 21600 0"/>
+        </v:formulas>
+        <v:path o:extrusionok="f" gradientshapeok="t" o:connecttype="rect"/>
+        <o:lock v:ext="edit" aspectratio="t"/>
+      </v:shapetype>
+      <v:shape id="_x0000_i1118" type="#_x0000_t75" style="width:11.25pt;height:11.25pt" o:bullet="t">
+        <v:imagedata r:id="rId1" o:title="mso381C"/>
+      </v:shape>
+    </w:pict>
+  </w:numPicBullet>
+  <w:abstractNum w:abstractNumId="0" w15:restartNumberingAfterBreak="0">
+    <w:nsid w:val="1FA940AB"/>
+    <w:multiLevelType w:val="hybridMultilevel"/>
+    <w:tmpl w:val="D38C22E0"/>
+    <w:lvl w:ilvl="0" w:tplc="C5E6BA54">
+      <w:numFmt w:val="bullet"/>
+      <w:lvlText w:val="-"/>
+      <w:lvlJc w:val="left"/>
+      <w:pPr>
+        <w:ind w:left="720" w:hanging="360"/>
+      </w:pPr>
+      <w:rPr>
+        <w:rFonts w:ascii="Times New Roman" w:eastAsiaTheme="minorHAnsi" w:hAnsi="Times New Roman" w:cs="Times New Roman" w:hint="default"/>
+      </w:rPr>
+    </w:lvl>
+    <w:lvl w:ilvl="1" w:tplc="040C0003">
+      <w:start w:val="1"/>
+      <w:numFmt w:val="bullet"/>
+      <w:lvlText w:val="o"/>
+      <w:lvlJc w:val="left"/>
+      <w:pPr>
+        <w:ind w:left="1440" w:hanging="360"/>
+      </w:pPr>
+      <w:rPr>
+        <w:rFonts w:ascii="Courier New" w:hAnsi="Courier New" w:cs="Courier New" w:hint="default"/>
+      </w:rPr>
+    </w:lvl>
+    <w:lvl w:ilvl="2" w:tplc="040C0005" w:tentative="1">
+      <w:start w:val="1"/>
+      <w:numFmt w:val="bullet"/>
+      <w:lvlText w:val=""/>
+      <w:lvlJc w:val="left"/>
+      <w:pPr>
+        <w:ind w:left="2160" w:hanging="360"/>
+      </w:pPr>
+      <w:rPr>
+        <w:rFonts w:ascii="Wingdings" w:hAnsi="Wingdings" w:hint="default"/>
+      </w:rPr>
+    </w:lvl>
+    <w:lvl w:ilvl="3" w:tplc="040C0001" w:tentative="1">
+      <w:start w:val="1"/>
+      <w:numFmt w:val="bullet"/>
+      <w:lvlText w:val=""/>
+      <w:lvlJc w:val="left"/>
+      <w:pPr>
+        <w:ind w:left="2880" w:hanging="360"/>
+      </w:pPr>
+      <w:rPr>
+        <w:rFonts w:ascii="Symbol" w:hAnsi="Symbol" w:hint="default"/>
+      </w:rPr>
+    </w:lvl>
+    <w:lvl w:ilvl="4" w:tplc="040C0003" w:tentative="1">
+      <w:start w:val="1"/>
+      <w:numFmt w:val="bullet"/>
+      <w:lvlText w:val="o"/>
+      <w:lvlJc w:val="left"/>
+      <w:pPr>
+        <w:ind w:left="3600" w:hanging="360"/>
+      </w:pPr>
+      <w:rPr>
+        <w:rFonts w:ascii="Courier New" w:hAnsi="Courier New" w:cs="Courier New" w:hint="default"/>
+      </w:rPr>
+    </w:lvl>
+    <w:lvl w:ilvl="5" w:tplc="040C0005" w:tentative="1">
+      <w:start w:val="1"/>
+      <w:numFmt w:val="bullet"/>
+      <w:lvlText w:val=""/>
+      <w:lvlJc w:val="left"/>
+      <w:pPr>
+        <w:ind w:left="4320" w:hanging="360"/>
+      </w:pPr>
+      <w:rPr>
+        <w:rFonts w:ascii="Wingdings" w:hAnsi="Wingdings" w:hint="default"/>
+      </w:rPr>
+    </w:lvl>
+    <w:lvl w:ilvl="6" w:tplc="040C0001" w:tentative="1">
+      <w:start w:val="1"/>
+      <w:numFmt w:val="bullet"/>
+      <w:lvlText w:val=""/>
+      <w:lvlJc w:val="left"/>
+      <w:pPr>
+        <w:ind w:left="5040" w:hanging="360"/>
+      </w:pPr>
+      <w:rPr>
+        <w:rFonts w:ascii="Symbol" w:hAnsi="Symbol" w:hint="default"/>
+      </w:rPr>
+    </w:lvl>
+    <w:lvl w:ilvl="7" w:tplc="040C0003" w:tentative="1">
+      <w:start w:val="1"/>
+      <w:numFmt w:val="bullet"/>
+      <w:lvlText w:val="o"/>
+      <w:lvlJc w:val="left"/>
+      <w:pPr>
+        <w:ind w:left="5760" w:hanging="360"/>
+      </w:pPr>
+      <w:rPr>
+        <w:rFonts w:ascii="Courier New" w:hAnsi="Courier New" w:cs="Courier New" w:hint="default"/>
+      </w:rPr>
+    </w:lvl>
+    <w:lvl w:ilvl="8" w:tplc="040C0005" w:tentative="1">
+      <w:start w:val="1"/>
+      <w:numFmt w:val="bullet"/>
+      <w:lvlText w:val=""/>
+      <w:lvlJc w:val="left"/>
+      <w:pPr>
+        <w:ind w:left="6480" w:hanging="360"/>
+      </w:pPr>
+      <w:rPr>
+        <w:rFonts w:ascii="Wingdings" w:hAnsi="Wingdings" w:hint="default"/>
+      </w:rPr>
+    </w:lvl>
+  </w:abstractNum>
+  <w:abstractNum w:abstractNumId="1" w15:restartNumberingAfterBreak="0">
+    <w:nsid w:val="675C758F"/>
+    <w:multiLevelType w:val="hybridMultilevel"/>
+    <w:tmpl w:val="1174E56E"/>
+    <w:lvl w:ilvl="0" w:tplc="C178C5CE">
+      <w:numFmt w:val="bullet"/>
+      <w:lvlText w:val="-"/>
+      <w:lvlJc w:val="left"/>
+      <w:pPr>
+        <w:ind w:left="720" w:hanging="360"/>
+      </w:pPr>
+      <w:rPr>
+        <w:rFonts w:ascii="Times New Roman" w:eastAsiaTheme="minorHAnsi" w:hAnsi="Times New Roman" w:cs="Times New Roman" w:hint="default"/>
+      </w:rPr>
+    </w:lvl>
+    <w:lvl w:ilvl="1" w:tplc="040C0003" w:tentative="1">
+      <w:start w:val="1"/>
+      <w:numFmt w:val="bullet"/>
+      <w:lvlText w:val="o"/>
+      <w:lvlJc w:val="left"/>
+      <w:pPr>
+        <w:ind w:left="1440" w:hanging="360"/>
+      </w:pPr>
+      <w:rPr>
+        <w:rFonts w:ascii="Courier New" w:hAnsi="Courier New" w:cs="Courier New" w:hint="default"/>
+      </w:rPr>
+    </w:lvl>
+    <w:lvl w:ilvl="2" w:tplc="040C0005" w:tentative="1">
+      <w:start w:val="1"/>
+      <w:numFmt w:val="bullet"/>
+      <w:lvlText w:val=""/>
+      <w:lvlJc w:val="left"/>
+      <w:pPr>
+        <w:ind w:left="2160" w:hanging="360"/>
+      </w:pPr>
+      <w:rPr>
+        <w:rFonts w:ascii="Wingdings" w:hAnsi="Wingdings" w:hint="default"/>
+      </w:rPr>
+    </w:lvl>
+    <w:lvl w:ilvl="3" w:tplc="040C0001" w:tentative="1">
+      <w:start w:val="1"/>
+      <w:numFmt w:val="bullet"/>
+      <w:lvlText w:val=""/>
+      <w:lvlJc w:val="left"/>
+      <w:pPr>
+        <w:ind w:left="2880" w:hanging="360"/>
+      </w:pPr>
+      <w:rPr>
+        <w:rFonts w:ascii="Symbol" w:hAnsi="Symbol" w:hint="default"/>
+      </w:rPr>
+    </w:lvl>
+    <w:lvl w:ilvl="4" w:tplc="040C0003" w:tentative="1">
+      <w:start w:val="1"/>
+      <w:numFmt w:val="bullet"/>
+      <w:lvlText w:val="o"/>
+      <w:lvlJc w:val="left"/>
+      <w:pPr>
+        <w:ind w:left="3600" w:hanging="360"/>
+      </w:pPr>
+      <w:rPr>
+        <w:rFonts w:ascii="Courier New" w:hAnsi="Courier New" w:cs="Courier New" w:hint="default"/>
+      </w:rPr>
+    </w:lvl>
+    <w:lvl w:ilvl="5" w:tplc="040C0005" w:tentative="1">
+      <w:start w:val="1"/>
+      <w:numFmt w:val="bullet"/>
+      <w:lvlText w:val=""/>
+      <w:lvlJc w:val="left"/>
+      <w:pPr>
+        <w:ind w:left="4320" w:hanging="360"/>
+      </w:pPr>
+      <w:rPr>
+        <w:rFonts w:ascii="Wingdings" w:hAnsi="Wingdings" w:hint="default"/>
+      </w:rPr>
+    </w:lvl>
+    <w:lvl w:ilvl="6" w:tplc="040C0001" w:tentative="1">
+      <w:start w:val="1"/>
+      <w:numFmt w:val="bullet"/>
+      <w:lvlText w:val=""/>
+      <w:lvlJc w:val="left"/>
+      <w:pPr>
+        <w:ind w:left="5040" w:hanging="360"/>
+      </w:pPr>
+      <w:rPr>
+        <w:rFonts w:ascii="Symbol" w:hAnsi="Symbol" w:hint="default"/>
+      </w:rPr>
+    </w:lvl>
+    <w:lvl w:ilvl="7" w:tplc="040C0003" w:tentative="1">
+      <w:start w:val="1"/>
+      <w:numFmt w:val="bullet"/>
+      <w:lvlText w:val="o"/>
+      <w:lvlJc w:val="left"/>
+      <w:pPr>
+        <w:ind w:left="5760" w:hanging="360"/>
+      </w:pPr>
+      <w:rPr>
+        <w:rFonts w:ascii="Courier New" w:hAnsi="Courier New" w:cs="Courier New" w:hint="default"/>
+      </w:rPr>
+    </w:lvl>
+    <w:lvl w:ilvl="8" w:tplc="040C0005" w:tentative="1">
+      <w:start w:val="1"/>
+      <w:numFmt w:val="bullet"/>
+      <w:lvlText w:val=""/>
+      <w:lvlJc w:val="left"/>
+      <w:pPr>
+        <w:ind w:left="6480" w:hanging="360"/>
+      </w:pPr>
+      <w:rPr>
+        <w:rFonts w:ascii="Wingdings" w:hAnsi="Wingdings" w:hint="default"/>
+      </w:rPr>
+    </w:lvl>
+  </w:abstractNum>
+  <w:abstractNum w:abstractNumId="2" w15:restartNumberingAfterBreak="0">
+    <w:nsid w:val="71E41A9F"/>
+    <w:multiLevelType w:val="hybridMultilevel"/>
+    <w:tmpl w:val="1250FA6C"/>
+    <w:lvl w:ilvl="0" w:tplc="040C0007">
+      <w:start w:val="1"/>
+      <w:numFmt w:val="bullet"/>
+      <w:lvlText w:val=""/>
+      <w:lvlPicBulletId w:val="0"/>
+      <w:lvlJc w:val="left"/>
+      <w:pPr>
+        <w:ind w:left="720" w:hanging="360"/>
+      </w:pPr>
+      <w:rPr>
+        <w:rFonts w:ascii="Symbol" w:hAnsi="Symbol" w:hint="default"/>
+      </w:rPr>
+    </w:lvl>
+    <w:lvl w:ilvl="1" w:tplc="040C0003" w:tentative="1">
+      <w:start w:val="1"/>
+      <w:numFmt w:val="bullet"/>
+      <w:lvlText w:val="o"/>
+      <w:lvlJc w:val="left"/>
+      <w:pPr>
+        <w:ind w:left="1440" w:hanging="360"/>
+      </w:pPr>
+      <w:rPr>
+        <w:rFonts w:ascii="Courier New" w:hAnsi="Courier New" w:cs="Courier New" w:hint="default"/>
+      </w:rPr>
+    </w:lvl>
+    <w:lvl w:ilvl="2" w:tplc="040C0005" w:tentative="1">
+      <w:start w:val="1"/>
+      <w:numFmt w:val="bullet"/>
+      <w:lvlText w:val=""/>
+      <w:lvlJc w:val="left"/>
+      <w:pPr>
+        <w:ind w:left="2160" w:hanging="360"/>
+      </w:pPr>
+      <w:rPr>
+        <w:rFonts w:ascii="Wingdings" w:hAnsi="Wingdings" w:hint="default"/>
+      </w:rPr>
+    </w:lvl>
+    <w:lvl w:ilvl="3" w:tplc="040C0001" w:tentative="1">
+      <w:start w:val="1"/>
+      <w:numFmt w:val="bullet"/>
+      <w:lvlText w:val=""/>
+      <w:lvlJc w:val="left"/>
+      <w:pPr>
+        <w:ind w:left="2880" w:hanging="360"/>
+      </w:pPr>
+      <w:rPr>
+        <w:rFonts w:ascii="Symbol" w:hAnsi="Symbol" w:hint="default"/>
+      </w:rPr>
+    </w:lvl>
+    <w:lvl w:ilvl="4" w:tplc="040C0003" w:tentative="1">
+      <w:start w:val="1"/>
+      <w:numFmt w:val="bullet"/>
+      <w:lvlText w:val="o"/>
+      <w:lvlJc w:val="left"/>
+      <w:pPr>
+        <w:ind w:left="3600" w:hanging="360"/>
+      </w:pPr>
+      <w:rPr>
+        <w:rFonts w:ascii="Courier New" w:hAnsi="Courier New" w:cs="Courier New" w:hint="default"/>
+      </w:rPr>
+    </w:lvl>
+    <w:lvl w:ilvl="5" w:tplc="040C0005" w:tentative="1">
+      <w:start w:val="1"/>
+      <w:numFmt w:val="bullet"/>
+      <w:lvlText w:val=""/>
+      <w:lvlJc w:val="left"/>
+      <w:pPr>
+        <w:ind w:left="4320" w:hanging="360"/>
+      </w:pPr>
+      <w:rPr>
+        <w:rFonts w:ascii="Wingdings" w:hAnsi="Wingdings" w:hint="default"/>
+      </w:rPr>
+    </w:lvl>
+    <w:lvl w:ilvl="6" w:tplc="040C0001" w:tentative="1">
+      <w:start w:val="1"/>
+      <w:numFmt w:val="bullet"/>
+      <w:lvlText w:val=""/>
+      <w:lvlJc w:val="left"/>
+      <w:pPr>
+        <w:ind w:left="5040" w:hanging="360"/>
+      </w:pPr>
+      <w:rPr>
+        <w:rFonts w:ascii="Symbol" w:hAnsi="Symbol" w:hint="default"/>
+      </w:rPr>
+    </w:lvl>
+    <w:lvl w:ilvl="7" w:tplc="040C0003" w:tentative="1">
+      <w:start w:val="1"/>
+      <w:numFmt w:val="bullet"/>
+      <w:lvlText w:val="o"/>
+      <w:lvlJc w:val="left"/>
+      <w:pPr>
+        <w:ind w:left="5760" w:hanging="360"/>
+      </w:pPr>
+      <w:rPr>
+        <w:rFonts w:ascii="Courier New" w:hAnsi="Courier New" w:cs="Courier New" w:hint="default"/>
+      </w:rPr>
+    </w:lvl>
+    <w:lvl w:ilvl="8" w:tplc="040C0005" w:tentative="1">
+      <w:start w:val="1"/>
+      <w:numFmt w:val="bullet"/>
+      <w:lvlText w:val=""/>
+      <w:lvlJc w:val="left"/>
+      <w:pPr>
+        <w:ind w:left="6480" w:hanging="360"/>
+      </w:pPr>
+      <w:rPr>
+        <w:rFonts w:ascii="Wingdings" w:hAnsi="Wingdings" w:hint="default"/>
+      </w:rPr>
+    </w:lvl>
+  </w:abstractNum>
+  <w:num w:numId="1">
+    <w:abstractNumId w:val="1"/>
+  </w:num>
+  <w:num w:numId="2">
+    <w:abstractNumId w:val="2"/>
+  </w:num>
+  <w:num w:numId="3">
+    <w:abstractNumId w:val="0"/>
+  </w:num>
+</w:numbering>
 </file>
 
 <file path=word/styles.xml><?xml version="1.0" encoding="utf-8"?>
@@ -2598,6 +3436,20 @@
       </w:tblBorders>
     </w:tblPr>
   </w:style>
+  <w:style w:type="paragraph" w:styleId="Paragraphedeliste">
+    <w:name w:val="List Paragraph"/>
+    <w:basedOn w:val="Normal"/>
+    <w:uiPriority w:val="34"/>
+    <w:qFormat/>
+    <w:rsid w:val="008E4E93"/>
+    <w:pPr>
+      <w:ind w:left="720"/>
+      <w:contextualSpacing/>
+    </w:pPr>
+    <w:rPr>
+      <w:noProof/>
+    </w:rPr>
+  </w:style>
 </w:styles>
 </file>
 

</xml_diff>